<commit_message>
update new project QLMP
</commit_message>
<xml_diff>
--- a/QLBH_MyPham/Web Bán Hàng Mỹ Phẩm.docx
+++ b/QLBH_MyPham/Web Bán Hàng Mỹ Phẩm.docx
@@ -179,19 +179,8 @@
           <w:u w:val="none"/>
           <w:vertAlign w:val="baseline"/>
         </w:rPr>
-        <w:t xml:space="preserve"> + Trang chủ : hiện thị sản phẩm </w:t>
-      </w:r>
-    </w:p>
-    <w:p>
-      <w:pPr>
-        <w:pStyle w:val="6"/>
-        <w:keepNext w:val="0"/>
-        <w:keepLines w:val="0"/>
-        <w:widowControl/>
-        <w:suppressLineNumbers w:val="0"/>
-        <w:bidi w:val="0"/>
-        <w:spacing w:before="0" w:beforeAutospacing="0" w:after="0" w:afterAutospacing="0" w:line="17" w:lineRule="atLeast"/>
-      </w:pPr>
+        <w:t xml:space="preserve"> + Trang chủ : </w:t>
+      </w:r>
       <w:r>
         <w:rPr>
           <w:rFonts w:hint="default" w:ascii="Arial" w:hAnsi="Arial" w:cs="Arial"/>
@@ -203,6 +192,43 @@
           <w:u w:val="none"/>
           <w:vertAlign w:val="baseline"/>
         </w:rPr>
+        <w:t>hiện thị sản phẩm</w:t>
+      </w:r>
+      <w:r>
+        <w:rPr>
+          <w:rFonts w:hint="default" w:ascii="Arial" w:hAnsi="Arial" w:cs="Arial"/>
+          <w:i w:val="0"/>
+          <w:iCs w:val="0"/>
+          <w:color w:val="000000"/>
+          <w:sz w:val="22"/>
+          <w:szCs w:val="22"/>
+          <w:u w:val="none"/>
+          <w:vertAlign w:val="baseline"/>
+        </w:rPr>
+        <w:t xml:space="preserve"> </w:t>
+      </w:r>
+    </w:p>
+    <w:p>
+      <w:pPr>
+        <w:pStyle w:val="6"/>
+        <w:keepNext w:val="0"/>
+        <w:keepLines w:val="0"/>
+        <w:widowControl/>
+        <w:suppressLineNumbers w:val="0"/>
+        <w:bidi w:val="0"/>
+        <w:spacing w:before="0" w:beforeAutospacing="0" w:after="0" w:afterAutospacing="0" w:line="17" w:lineRule="atLeast"/>
+      </w:pPr>
+      <w:r>
+        <w:rPr>
+          <w:rFonts w:hint="default" w:ascii="Arial" w:hAnsi="Arial" w:cs="Arial"/>
+          <w:i w:val="0"/>
+          <w:iCs w:val="0"/>
+          <w:color w:val="FF0000"/>
+          <w:sz w:val="22"/>
+          <w:szCs w:val="22"/>
+          <w:u w:val="none"/>
+          <w:vertAlign w:val="baseline"/>
+        </w:rPr>
         <w:t> + Tìm kiếm sản phẩm</w:t>
       </w:r>
       <w:r>
@@ -240,7 +266,33 @@
           <w:u w:val="none"/>
           <w:vertAlign w:val="baseline"/>
         </w:rPr>
-        <w:t> + Hiện thị danh mục sản phẩm, phân trang số lượng sản phẩm.</w:t>
+        <w:t xml:space="preserve"> + </w:t>
+      </w:r>
+      <w:r>
+        <w:rPr>
+          <w:rFonts w:hint="default" w:ascii="Arial" w:hAnsi="Arial" w:cs="Arial"/>
+          <w:i w:val="0"/>
+          <w:iCs w:val="0"/>
+          <w:color w:val="FF0000"/>
+          <w:sz w:val="22"/>
+          <w:szCs w:val="22"/>
+          <w:u w:val="none"/>
+          <w:vertAlign w:val="baseline"/>
+        </w:rPr>
+        <w:t>Hiện thị danh mục sản phẩm</w:t>
+      </w:r>
+      <w:r>
+        <w:rPr>
+          <w:rFonts w:hint="default" w:ascii="Arial" w:hAnsi="Arial" w:cs="Arial"/>
+          <w:i w:val="0"/>
+          <w:iCs w:val="0"/>
+          <w:color w:val="000000"/>
+          <w:sz w:val="22"/>
+          <w:szCs w:val="22"/>
+          <w:u w:val="none"/>
+          <w:vertAlign w:val="baseline"/>
+        </w:rPr>
+        <w:t>, phân trang số lượng sản phẩm.</w:t>
       </w:r>
     </w:p>
     <w:p>
@@ -276,37 +328,57 @@
         <w:suppressLineNumbers w:val="0"/>
         <w:bidi w:val="0"/>
         <w:spacing w:before="0" w:beforeAutospacing="0" w:after="0" w:afterAutospacing="0" w:line="17" w:lineRule="atLeast"/>
-      </w:pPr>
-      <w:r>
-        <w:rPr>
-          <w:rFonts w:hint="default" w:ascii="Arial" w:hAnsi="Arial" w:cs="Arial"/>
-          <w:i w:val="0"/>
-          <w:iCs w:val="0"/>
-          <w:color w:val="000000"/>
-          <w:sz w:val="22"/>
-          <w:szCs w:val="22"/>
-          <w:u w:val="none"/>
-          <w:vertAlign w:val="baseline"/>
-        </w:rPr>
-        <w:t> + Xem thông tin sản phẩm</w:t>
-      </w:r>
-    </w:p>
-    <w:p>
-      <w:pPr>
-        <w:pStyle w:val="6"/>
-        <w:keepNext w:val="0"/>
-        <w:keepLines w:val="0"/>
-        <w:widowControl/>
-        <w:suppressLineNumbers w:val="0"/>
-        <w:bidi w:val="0"/>
-        <w:spacing w:before="0" w:beforeAutospacing="0" w:after="0" w:afterAutospacing="0" w:line="17" w:lineRule="atLeast"/>
-      </w:pPr>
-      <w:r>
-        <w:rPr>
-          <w:rFonts w:hint="default" w:ascii="Arial" w:hAnsi="Arial" w:cs="Arial"/>
-          <w:i w:val="0"/>
-          <w:iCs w:val="0"/>
-          <w:color w:val="000000"/>
+        <w:rPr>
+          <w:color w:val="FF0000"/>
+        </w:rPr>
+      </w:pPr>
+      <w:r>
+        <w:rPr>
+          <w:rFonts w:hint="default" w:ascii="Arial" w:hAnsi="Arial" w:cs="Arial"/>
+          <w:i w:val="0"/>
+          <w:iCs w:val="0"/>
+          <w:color w:val="000000"/>
+          <w:sz w:val="22"/>
+          <w:szCs w:val="22"/>
+          <w:u w:val="none"/>
+          <w:vertAlign w:val="baseline"/>
+        </w:rPr>
+        <w:t xml:space="preserve"> + </w:t>
+      </w:r>
+      <w:r>
+        <w:rPr>
+          <w:rFonts w:hint="default" w:ascii="Arial" w:hAnsi="Arial" w:cs="Arial"/>
+          <w:i w:val="0"/>
+          <w:iCs w:val="0"/>
+          <w:color w:val="FF0000"/>
+          <w:sz w:val="22"/>
+          <w:szCs w:val="22"/>
+          <w:u w:val="none"/>
+          <w:vertAlign w:val="baseline"/>
+        </w:rPr>
+        <w:t>Xem thông tin sản phẩm</w:t>
+      </w:r>
+    </w:p>
+    <w:p>
+      <w:pPr>
+        <w:pStyle w:val="6"/>
+        <w:keepNext w:val="0"/>
+        <w:keepLines w:val="0"/>
+        <w:widowControl/>
+        <w:suppressLineNumbers w:val="0"/>
+        <w:bidi w:val="0"/>
+        <w:spacing w:before="0" w:beforeAutospacing="0" w:after="0" w:afterAutospacing="0" w:line="17" w:lineRule="atLeast"/>
+        <w:rPr>
+          <w:rFonts w:hint="default"/>
+          <w:lang w:val="en-US"/>
+        </w:rPr>
+      </w:pPr>
+      <w:r>
+        <w:rPr>
+          <w:rFonts w:hint="default" w:ascii="Arial" w:hAnsi="Arial" w:cs="Arial"/>
+          <w:i w:val="0"/>
+          <w:iCs w:val="0"/>
+          <w:color w:val="FF0000"/>
           <w:sz w:val="22"/>
           <w:szCs w:val="22"/>
           <w:u w:val="none"/>
@@ -314,250 +386,6 @@
         </w:rPr>
         <w:t> + Xem toàn bộ sản phẩm</w:t>
       </w:r>
-    </w:p>
-    <w:p>
-      <w:pPr>
-        <w:pStyle w:val="6"/>
-        <w:keepNext w:val="0"/>
-        <w:keepLines w:val="0"/>
-        <w:widowControl/>
-        <w:suppressLineNumbers w:val="0"/>
-        <w:bidi w:val="0"/>
-        <w:spacing w:before="0" w:beforeAutospacing="0" w:after="0" w:afterAutospacing="0" w:line="17" w:lineRule="atLeast"/>
-      </w:pPr>
-      <w:r>
-        <w:rPr>
-          <w:rFonts w:hint="default" w:ascii="Arial" w:hAnsi="Arial" w:cs="Arial"/>
-          <w:i w:val="0"/>
-          <w:iCs w:val="0"/>
-          <w:color w:val="000000"/>
-          <w:sz w:val="22"/>
-          <w:szCs w:val="22"/>
-          <w:u w:val="none"/>
-          <w:vertAlign w:val="baseline"/>
-        </w:rPr>
-        <w:t> + Xem chi tiết bài viết blog.</w:t>
-      </w:r>
-    </w:p>
-    <w:p>
-      <w:pPr>
-        <w:pStyle w:val="6"/>
-        <w:keepNext w:val="0"/>
-        <w:keepLines w:val="0"/>
-        <w:widowControl/>
-        <w:suppressLineNumbers w:val="0"/>
-        <w:bidi w:val="0"/>
-        <w:spacing w:before="0" w:beforeAutospacing="0" w:after="0" w:afterAutospacing="0" w:line="17" w:lineRule="atLeast"/>
-      </w:pPr>
-      <w:r>
-        <w:rPr>
-          <w:rFonts w:hint="default" w:ascii="Arial" w:hAnsi="Arial" w:cs="Arial"/>
-          <w:i w:val="0"/>
-          <w:iCs w:val="0"/>
-          <w:color w:val="000000"/>
-          <w:sz w:val="22"/>
-          <w:szCs w:val="22"/>
-          <w:u w:val="none"/>
-          <w:vertAlign w:val="baseline"/>
-        </w:rPr>
-        <w:t> + Đăng nhập tài khoản Spring security JWT.</w:t>
-      </w:r>
-    </w:p>
-    <w:p>
-      <w:pPr>
-        <w:pStyle w:val="6"/>
-        <w:keepNext w:val="0"/>
-        <w:keepLines w:val="0"/>
-        <w:widowControl/>
-        <w:suppressLineNumbers w:val="0"/>
-        <w:bidi w:val="0"/>
-        <w:spacing w:before="0" w:beforeAutospacing="0" w:after="0" w:afterAutospacing="0" w:line="17" w:lineRule="atLeast"/>
-      </w:pPr>
-      <w:r>
-        <w:rPr>
-          <w:rFonts w:hint="default" w:ascii="Arial" w:hAnsi="Arial" w:cs="Arial"/>
-          <w:i w:val="0"/>
-          <w:iCs w:val="0"/>
-          <w:color w:val="000000"/>
-          <w:sz w:val="22"/>
-          <w:szCs w:val="22"/>
-          <w:u w:val="none"/>
-          <w:vertAlign w:val="baseline"/>
-        </w:rPr>
-        <w:t> + Đăng ký tài khoản</w:t>
-      </w:r>
-    </w:p>
-    <w:p>
-      <w:pPr>
-        <w:pStyle w:val="6"/>
-        <w:keepNext w:val="0"/>
-        <w:keepLines w:val="0"/>
-        <w:widowControl/>
-        <w:suppressLineNumbers w:val="0"/>
-        <w:bidi w:val="0"/>
-        <w:spacing w:before="0" w:beforeAutospacing="0" w:after="0" w:afterAutospacing="0" w:line="17" w:lineRule="atLeast"/>
-      </w:pPr>
-      <w:r>
-        <w:rPr>
-          <w:rFonts w:hint="default" w:ascii="Arial" w:hAnsi="Arial" w:cs="Arial"/>
-          <w:i w:val="0"/>
-          <w:iCs w:val="0"/>
-          <w:color w:val="000000"/>
-          <w:sz w:val="22"/>
-          <w:szCs w:val="22"/>
-          <w:u w:val="none"/>
-          <w:vertAlign w:val="baseline"/>
-        </w:rPr>
-        <w:t> + Đăng xuất</w:t>
-      </w:r>
-    </w:p>
-    <w:p>
-      <w:pPr>
-        <w:pStyle w:val="6"/>
-        <w:keepNext w:val="0"/>
-        <w:keepLines w:val="0"/>
-        <w:widowControl/>
-        <w:suppressLineNumbers w:val="0"/>
-        <w:bidi w:val="0"/>
-        <w:spacing w:before="0" w:beforeAutospacing="0" w:after="0" w:afterAutospacing="0" w:line="17" w:lineRule="atLeast"/>
-      </w:pPr>
-      <w:r>
-        <w:rPr>
-          <w:rFonts w:hint="default" w:ascii="Arial" w:hAnsi="Arial" w:cs="Arial"/>
-          <w:i w:val="0"/>
-          <w:iCs w:val="0"/>
-          <w:color w:val="000000"/>
-          <w:sz w:val="22"/>
-          <w:szCs w:val="22"/>
-          <w:u w:val="none"/>
-          <w:vertAlign w:val="baseline"/>
-        </w:rPr>
-        <w:t> + Xem thông tin tài khoản, lịch sử đơn hàng của bạn, đổi password.</w:t>
-      </w:r>
-    </w:p>
-    <w:p>
-      <w:pPr>
-        <w:pStyle w:val="6"/>
-        <w:keepNext w:val="0"/>
-        <w:keepLines w:val="0"/>
-        <w:widowControl/>
-        <w:suppressLineNumbers w:val="0"/>
-        <w:bidi w:val="0"/>
-        <w:spacing w:before="0" w:beforeAutospacing="0" w:after="0" w:afterAutospacing="0" w:line="17" w:lineRule="atLeast"/>
-      </w:pPr>
-      <w:r>
-        <w:rPr>
-          <w:rFonts w:hint="default" w:ascii="Arial" w:hAnsi="Arial" w:cs="Arial"/>
-          <w:i w:val="0"/>
-          <w:iCs w:val="0"/>
-          <w:color w:val="000000"/>
-          <w:sz w:val="22"/>
-          <w:szCs w:val="22"/>
-          <w:u w:val="none"/>
-          <w:vertAlign w:val="baseline"/>
-        </w:rPr>
-        <w:t> + Giỏ hàng,chi tiết đơn hàng, thêm số lượng đơn hàng,xóa đơn hàng.</w:t>
-      </w:r>
-    </w:p>
-    <w:p>
-      <w:pPr>
-        <w:pStyle w:val="6"/>
-        <w:keepNext w:val="0"/>
-        <w:keepLines w:val="0"/>
-        <w:widowControl/>
-        <w:suppressLineNumbers w:val="0"/>
-        <w:bidi w:val="0"/>
-        <w:spacing w:before="0" w:beforeAutospacing="0" w:after="0" w:afterAutospacing="0" w:line="17" w:lineRule="atLeast"/>
-      </w:pPr>
-      <w:r>
-        <w:rPr>
-          <w:rFonts w:hint="default" w:ascii="Arial" w:hAnsi="Arial" w:cs="Arial"/>
-          <w:i w:val="0"/>
-          <w:iCs w:val="0"/>
-          <w:color w:val="000000"/>
-          <w:sz w:val="22"/>
-          <w:szCs w:val="22"/>
-          <w:u w:val="none"/>
-          <w:vertAlign w:val="baseline"/>
-        </w:rPr>
-        <w:t> + Thánh toán đơn hàng: sau khi nhận hàng, freeship, thanh toán bằng Paypal</w:t>
-      </w:r>
-    </w:p>
-    <w:p>
-      <w:pPr>
-        <w:pStyle w:val="6"/>
-        <w:keepNext w:val="0"/>
-        <w:keepLines w:val="0"/>
-        <w:widowControl/>
-        <w:suppressLineNumbers w:val="0"/>
-        <w:bidi w:val="0"/>
-        <w:spacing w:before="0" w:beforeAutospacing="0" w:after="0" w:afterAutospacing="0" w:line="17" w:lineRule="atLeast"/>
-        <w:rPr>
-          <w:rFonts w:hint="default" w:ascii="Arial" w:hAnsi="Arial" w:cs="Arial"/>
-          <w:i w:val="0"/>
-          <w:iCs w:val="0"/>
-          <w:color w:val="000000"/>
-          <w:sz w:val="22"/>
-          <w:szCs w:val="22"/>
-          <w:u w:val="none"/>
-          <w:vertAlign w:val="baseline"/>
-        </w:rPr>
-      </w:pPr>
-      <w:r>
-        <w:rPr>
-          <w:rFonts w:hint="default" w:ascii="Arial" w:hAnsi="Arial" w:cs="Arial"/>
-          <w:i w:val="0"/>
-          <w:iCs w:val="0"/>
-          <w:color w:val="000000"/>
-          <w:sz w:val="22"/>
-          <w:szCs w:val="22"/>
-          <w:u w:val="none"/>
-          <w:vertAlign w:val="baseline"/>
-        </w:rPr>
-        <w:t>+ Thanh toán online ATM</w:t>
-      </w:r>
-    </w:p>
-    <w:p>
-      <w:pPr>
-        <w:pStyle w:val="6"/>
-        <w:keepNext w:val="0"/>
-        <w:keepLines w:val="0"/>
-        <w:widowControl/>
-        <w:suppressLineNumbers w:val="0"/>
-        <w:bidi w:val="0"/>
-        <w:spacing w:before="0" w:beforeAutospacing="0" w:after="0" w:afterAutospacing="0" w:line="17" w:lineRule="atLeast"/>
-        <w:rPr>
-          <w:rFonts w:hint="default" w:ascii="Arial" w:hAnsi="Arial" w:cs="Arial"/>
-          <w:i w:val="0"/>
-          <w:iCs w:val="0"/>
-          <w:color w:val="000000"/>
-          <w:sz w:val="22"/>
-          <w:szCs w:val="22"/>
-          <w:u w:val="none"/>
-          <w:vertAlign w:val="baseline"/>
-        </w:rPr>
-      </w:pPr>
-    </w:p>
-    <w:p>
-      <w:pPr>
-        <w:pStyle w:val="6"/>
-        <w:keepNext w:val="0"/>
-        <w:keepLines w:val="0"/>
-        <w:widowControl/>
-        <w:suppressLineNumbers w:val="0"/>
-        <w:bidi w:val="0"/>
-        <w:spacing w:before="0" w:beforeAutospacing="0" w:after="0" w:afterAutospacing="0" w:line="17" w:lineRule="atLeast"/>
-        <w:rPr>
-          <w:rFonts w:hint="default" w:ascii="Arial" w:hAnsi="Arial" w:cs="Arial"/>
-          <w:i w:val="0"/>
-          <w:iCs w:val="0"/>
-          <w:color w:val="000000"/>
-          <w:sz w:val="22"/>
-          <w:szCs w:val="22"/>
-          <w:u w:val="none"/>
-          <w:vertAlign w:val="baseline"/>
-        </w:rPr>
-      </w:pPr>
       <w:bookmarkStart w:id="2" w:name="_GoBack"/>
       <w:bookmarkEnd w:id="2"/>
     </w:p>
@@ -573,6 +401,226 @@
       </w:pPr>
       <w:r>
         <w:rPr>
+          <w:rFonts w:hint="default" w:ascii="Arial" w:hAnsi="Arial" w:cs="Arial"/>
+          <w:i w:val="0"/>
+          <w:iCs w:val="0"/>
+          <w:color w:val="000000"/>
+          <w:sz w:val="22"/>
+          <w:szCs w:val="22"/>
+          <w:u w:val="none"/>
+          <w:vertAlign w:val="baseline"/>
+        </w:rPr>
+        <w:t> + Đăng nhập tài khoản Spring security JWT.</w:t>
+      </w:r>
+    </w:p>
+    <w:p>
+      <w:pPr>
+        <w:pStyle w:val="6"/>
+        <w:keepNext w:val="0"/>
+        <w:keepLines w:val="0"/>
+        <w:widowControl/>
+        <w:suppressLineNumbers w:val="0"/>
+        <w:bidi w:val="0"/>
+        <w:spacing w:before="0" w:beforeAutospacing="0" w:after="0" w:afterAutospacing="0" w:line="17" w:lineRule="atLeast"/>
+      </w:pPr>
+      <w:r>
+        <w:rPr>
+          <w:rFonts w:hint="default" w:ascii="Arial" w:hAnsi="Arial" w:cs="Arial"/>
+          <w:i w:val="0"/>
+          <w:iCs w:val="0"/>
+          <w:color w:val="000000"/>
+          <w:sz w:val="22"/>
+          <w:szCs w:val="22"/>
+          <w:u w:val="none"/>
+          <w:vertAlign w:val="baseline"/>
+        </w:rPr>
+        <w:t> + Đăng ký tài khoản</w:t>
+      </w:r>
+    </w:p>
+    <w:p>
+      <w:pPr>
+        <w:pStyle w:val="6"/>
+        <w:keepNext w:val="0"/>
+        <w:keepLines w:val="0"/>
+        <w:widowControl/>
+        <w:suppressLineNumbers w:val="0"/>
+        <w:bidi w:val="0"/>
+        <w:spacing w:before="0" w:beforeAutospacing="0" w:after="0" w:afterAutospacing="0" w:line="17" w:lineRule="atLeast"/>
+      </w:pPr>
+      <w:r>
+        <w:rPr>
+          <w:rFonts w:hint="default" w:ascii="Arial" w:hAnsi="Arial" w:cs="Arial"/>
+          <w:i w:val="0"/>
+          <w:iCs w:val="0"/>
+          <w:color w:val="000000"/>
+          <w:sz w:val="22"/>
+          <w:szCs w:val="22"/>
+          <w:u w:val="none"/>
+          <w:vertAlign w:val="baseline"/>
+        </w:rPr>
+        <w:t> + Đăng xuất</w:t>
+      </w:r>
+    </w:p>
+    <w:p>
+      <w:pPr>
+        <w:pStyle w:val="6"/>
+        <w:keepNext w:val="0"/>
+        <w:keepLines w:val="0"/>
+        <w:widowControl/>
+        <w:suppressLineNumbers w:val="0"/>
+        <w:bidi w:val="0"/>
+        <w:spacing w:before="0" w:beforeAutospacing="0" w:after="0" w:afterAutospacing="0" w:line="17" w:lineRule="atLeast"/>
+      </w:pPr>
+      <w:r>
+        <w:rPr>
+          <w:rFonts w:hint="default" w:ascii="Arial" w:hAnsi="Arial" w:cs="Arial"/>
+          <w:i w:val="0"/>
+          <w:iCs w:val="0"/>
+          <w:color w:val="000000"/>
+          <w:sz w:val="22"/>
+          <w:szCs w:val="22"/>
+          <w:u w:val="none"/>
+          <w:vertAlign w:val="baseline"/>
+        </w:rPr>
+        <w:t> + Xem thông tin tài khoản, lịch sử đơn hàng của bạn, đổi password.</w:t>
+      </w:r>
+    </w:p>
+    <w:p>
+      <w:pPr>
+        <w:pStyle w:val="6"/>
+        <w:keepNext w:val="0"/>
+        <w:keepLines w:val="0"/>
+        <w:widowControl/>
+        <w:suppressLineNumbers w:val="0"/>
+        <w:bidi w:val="0"/>
+        <w:spacing w:before="0" w:beforeAutospacing="0" w:after="0" w:afterAutospacing="0" w:line="17" w:lineRule="atLeast"/>
+      </w:pPr>
+      <w:r>
+        <w:rPr>
+          <w:rFonts w:hint="default" w:ascii="Arial" w:hAnsi="Arial" w:cs="Arial"/>
+          <w:i w:val="0"/>
+          <w:iCs w:val="0"/>
+          <w:color w:val="000000"/>
+          <w:sz w:val="22"/>
+          <w:szCs w:val="22"/>
+          <w:u w:val="none"/>
+          <w:vertAlign w:val="baseline"/>
+        </w:rPr>
+        <w:t> + Giỏ hàng,chi tiết đơn hàng, thêm số lượng đơn hàng,xóa đơn hàng.</w:t>
+      </w:r>
+    </w:p>
+    <w:p>
+      <w:pPr>
+        <w:pStyle w:val="6"/>
+        <w:keepNext w:val="0"/>
+        <w:keepLines w:val="0"/>
+        <w:widowControl/>
+        <w:suppressLineNumbers w:val="0"/>
+        <w:bidi w:val="0"/>
+        <w:spacing w:before="0" w:beforeAutospacing="0" w:after="0" w:afterAutospacing="0" w:line="17" w:lineRule="atLeast"/>
+      </w:pPr>
+      <w:r>
+        <w:rPr>
+          <w:rFonts w:hint="default" w:ascii="Arial" w:hAnsi="Arial" w:cs="Arial"/>
+          <w:i w:val="0"/>
+          <w:iCs w:val="0"/>
+          <w:color w:val="000000"/>
+          <w:sz w:val="22"/>
+          <w:szCs w:val="22"/>
+          <w:u w:val="none"/>
+          <w:vertAlign w:val="baseline"/>
+        </w:rPr>
+        <w:t> + Thánh toán đơn hàng: sau khi nhận hàng, freeship, thanh toán bằng Paypal</w:t>
+      </w:r>
+    </w:p>
+    <w:p>
+      <w:pPr>
+        <w:pStyle w:val="6"/>
+        <w:keepNext w:val="0"/>
+        <w:keepLines w:val="0"/>
+        <w:widowControl/>
+        <w:suppressLineNumbers w:val="0"/>
+        <w:bidi w:val="0"/>
+        <w:spacing w:before="0" w:beforeAutospacing="0" w:after="0" w:afterAutospacing="0" w:line="17" w:lineRule="atLeast"/>
+        <w:rPr>
+          <w:rFonts w:hint="default" w:ascii="Arial" w:hAnsi="Arial" w:cs="Arial"/>
+          <w:i w:val="0"/>
+          <w:iCs w:val="0"/>
+          <w:color w:val="000000"/>
+          <w:sz w:val="22"/>
+          <w:szCs w:val="22"/>
+          <w:u w:val="none"/>
+          <w:vertAlign w:val="baseline"/>
+        </w:rPr>
+      </w:pPr>
+      <w:r>
+        <w:rPr>
+          <w:rFonts w:hint="default" w:ascii="Arial" w:hAnsi="Arial" w:cs="Arial"/>
+          <w:i w:val="0"/>
+          <w:iCs w:val="0"/>
+          <w:color w:val="000000"/>
+          <w:sz w:val="22"/>
+          <w:szCs w:val="22"/>
+          <w:u w:val="none"/>
+          <w:vertAlign w:val="baseline"/>
+        </w:rPr>
+        <w:t>+ Thanh toán online ATM</w:t>
+      </w:r>
+    </w:p>
+    <w:p>
+      <w:pPr>
+        <w:pStyle w:val="6"/>
+        <w:keepNext w:val="0"/>
+        <w:keepLines w:val="0"/>
+        <w:widowControl/>
+        <w:suppressLineNumbers w:val="0"/>
+        <w:bidi w:val="0"/>
+        <w:spacing w:before="0" w:beforeAutospacing="0" w:after="0" w:afterAutospacing="0" w:line="17" w:lineRule="atLeast"/>
+        <w:rPr>
+          <w:rFonts w:hint="default" w:ascii="Arial" w:hAnsi="Arial" w:cs="Arial"/>
+          <w:i w:val="0"/>
+          <w:iCs w:val="0"/>
+          <w:color w:val="000000"/>
+          <w:sz w:val="22"/>
+          <w:szCs w:val="22"/>
+          <w:u w:val="none"/>
+          <w:vertAlign w:val="baseline"/>
+        </w:rPr>
+      </w:pPr>
+    </w:p>
+    <w:p>
+      <w:pPr>
+        <w:pStyle w:val="6"/>
+        <w:keepNext w:val="0"/>
+        <w:keepLines w:val="0"/>
+        <w:widowControl/>
+        <w:suppressLineNumbers w:val="0"/>
+        <w:bidi w:val="0"/>
+        <w:spacing w:before="0" w:beforeAutospacing="0" w:after="0" w:afterAutospacing="0" w:line="17" w:lineRule="atLeast"/>
+        <w:rPr>
+          <w:rFonts w:hint="default" w:ascii="Arial" w:hAnsi="Arial" w:cs="Arial"/>
+          <w:i w:val="0"/>
+          <w:iCs w:val="0"/>
+          <w:color w:val="000000"/>
+          <w:sz w:val="22"/>
+          <w:szCs w:val="22"/>
+          <w:u w:val="none"/>
+          <w:vertAlign w:val="baseline"/>
+        </w:rPr>
+      </w:pPr>
+    </w:p>
+    <w:p>
+      <w:pPr>
+        <w:pStyle w:val="6"/>
+        <w:keepNext w:val="0"/>
+        <w:keepLines w:val="0"/>
+        <w:widowControl/>
+        <w:suppressLineNumbers w:val="0"/>
+        <w:bidi w:val="0"/>
+        <w:spacing w:before="0" w:beforeAutospacing="0" w:after="0" w:afterAutospacing="0" w:line="17" w:lineRule="atLeast"/>
+      </w:pPr>
+      <w:r>
+        <w:rPr>
           <w:rFonts w:hint="default" w:ascii="Verdana" w:hAnsi="Verdana" w:cs="Verdana"/>
           <w:i w:val="0"/>
           <w:iCs w:val="0"/>
@@ -697,8 +745,8 @@
       <w:pPr>
         <w:pStyle w:val="7"/>
       </w:pPr>
-      <w:bookmarkStart w:id="0" w:name="_Toc152047164"/>
-      <w:bookmarkStart w:id="1" w:name="_Toc151849014"/>
+      <w:bookmarkStart w:id="0" w:name="_Toc151849014"/>
+      <w:bookmarkStart w:id="1" w:name="_Toc152047164"/>
       <w:r>
         <w:t>2.3.4 Một số giao diện</w:t>
       </w:r>
@@ -1319,7 +1367,7 @@
     <w:lsdException w:unhideWhenUsed="0" w:uiPriority="0" w:semiHidden="0" w:name="Document Map"/>
     <w:lsdException w:unhideWhenUsed="0" w:uiPriority="0" w:semiHidden="0" w:name="Plain Text"/>
     <w:lsdException w:unhideWhenUsed="0" w:uiPriority="0" w:semiHidden="0" w:name="E-mail Signature"/>
-    <w:lsdException w:unhideWhenUsed="0" w:uiPriority="0" w:semiHidden="0" w:name="Normal (Web)"/>
+    <w:lsdException w:qFormat="1" w:unhideWhenUsed="0" w:uiPriority="0" w:semiHidden="0" w:name="Normal (Web)"/>
     <w:lsdException w:unhideWhenUsed="0" w:uiPriority="0" w:semiHidden="0" w:name="HTML Acronym"/>
     <w:lsdException w:unhideWhenUsed="0" w:uiPriority="0" w:semiHidden="0" w:name="HTML Address"/>
     <w:lsdException w:unhideWhenUsed="0" w:uiPriority="0" w:semiHidden="0" w:name="HTML Cite"/>
@@ -1558,6 +1606,7 @@
   </w:style>
   <w:style w:type="paragraph" w:styleId="6">
     <w:name w:val="Normal (Web)"/>
+    <w:qFormat/>
     <w:uiPriority w:val="0"/>
     <w:pPr>
       <w:spacing w:before="0" w:beforeAutospacing="1" w:after="0" w:afterAutospacing="1"/>

</xml_diff>